<commit_message>
- added IntegrationTest - refactored
</commit_message>
<xml_diff>
--- a/tests/net.reimone.sourceanalysator.model.tests/src/test/resources/refugees_small.docx
+++ b/tests/net.reimone.sourceanalysator.model.tests/src/test/resources/refugees_small.docx
@@ -185,10 +185,21 @@
         </w:r>
       </w:hyperlink>
       <w:r>
-        <w:t xml:space="preserve"> sowohl die Grünen als auch die Linke überholen und ist nun die drittstärkste Kraft im Land; gerade einmal 10 Prozentpunkte hinter den „Sozialdemokraten“. </w:t>
+        <w:t xml:space="preserve"> </w:t>
       </w:r>
+      <w:hyperlink r:id="rId9" w:history="1">
+        <w:r>
+          <w:rPr>
+            <w:rStyle w:val="Hyperlink"/>
+          </w:rPr>
+          <w:t>sowohl</w:t>
+        </w:r>
+      </w:hyperlink>
       <w:bookmarkStart w:id="0" w:name="_GoBack"/>
       <w:bookmarkEnd w:id="0"/>
+      <w:r>
+        <w:t xml:space="preserve"> die Grünen als auch die Linke überholen und ist nun die drittstärkste Kraft im Land; gerade einmal 10 Prozentpunkte hinter den „Sozialdemokraten“. </w:t>
+      </w:r>
     </w:p>
     <w:sectPr>
       <w:pgSz w:w="11906" w:h="16838"/>
@@ -224,6 +235,7 @@
         <w:strike w:val="0"/>
         <w:dstrike w:val="0"/>
         <w:vanish w:val="0"/>
+        <w:color w:val="000000"/>
         <w:spacing w:val="0"/>
         <w:kern w:val="0"/>
         <w:position w:val="0"/>
@@ -239,11 +251,6 @@
           <w14:prstDash w14:val="solid"/>
           <w14:bevel/>
         </w14:textOutline>
-        <w14:textFill>
-          <w14:solidFill>
-            <w14:srgbClr w14:val="000000"/>
-          </w14:solidFill>
-        </w14:textFill>
         <w14:ligatures w14:val="none"/>
         <w14:numForm w14:val="default"/>
         <w14:numSpacing w14:val="default"/>
@@ -348,6 +355,7 @@
         <w:dstrike w:val="0"/>
         <w:noProof w:val="0"/>
         <w:vanish w:val="0"/>
+        <w:color w:val="000000"/>
         <w:spacing w:val="0"/>
         <w:kern w:val="0"/>
         <w:position w:val="0"/>
@@ -368,11 +376,6 @@
           <w14:prstDash w14:val="solid"/>
           <w14:bevel/>
         </w14:textOutline>
-        <w14:textFill>
-          <w14:solidFill>
-            <w14:srgbClr w14:val="000000"/>
-          </w14:solidFill>
-        </w14:textFill>
         <w14:scene3d>
           <w14:camera w14:prst="orthographicFront"/>
           <w14:lightRig w14:rig="threePt" w14:dir="t">

</xml_diff>

<commit_message>
- adjusted retrieval of hyperlinks to analyse only paragraphs instead of pictures with text boxes below them
</commit_message>
<xml_diff>
--- a/tests/net.reimone.sourceanalysator.model.tests/src/test/resources/refugees_small.docx
+++ b/tests/net.reimone.sourceanalysator.model.tests/src/test/resources/refugees_small.docx
@@ -14,6 +14,248 @@
           <w:szCs w:val="28"/>
         </w:rPr>
       </w:pPr>
+      <w:r>
+        <w:rPr>
+          <w:rFonts w:ascii="Narkisim" w:eastAsiaTheme="majorEastAsia" w:hAnsi="Narkisim" w:cs="Narkisim"/>
+          <w:b/>
+          <w:bCs/>
+          <w:noProof/>
+          <w:color w:val="000000" w:themeColor="text1"/>
+          <w:spacing w:val="10"/>
+          <w:sz w:val="40"/>
+          <w:szCs w:val="28"/>
+          <w:lang w:eastAsia="de-DE"/>
+        </w:rPr>
+        <mc:AlternateContent>
+          <mc:Choice Requires="wpg">
+            <w:drawing>
+              <wp:anchor distT="0" distB="0" distL="114300" distR="114300" simplePos="0" relativeHeight="251660288" behindDoc="1" locked="0" layoutInCell="1" allowOverlap="1">
+                <wp:simplePos x="0" y="0"/>
+                <wp:positionH relativeFrom="column">
+                  <wp:posOffset>-4445</wp:posOffset>
+                </wp:positionH>
+                <wp:positionV relativeFrom="paragraph">
+                  <wp:posOffset>738505</wp:posOffset>
+                </wp:positionV>
+                <wp:extent cx="5760720" cy="4725670"/>
+                <wp:effectExtent l="0" t="0" r="0" b="17780"/>
+                <wp:wrapTight wrapText="bothSides">
+                  <wp:wrapPolygon edited="0">
+                    <wp:start x="0" y="0"/>
+                    <wp:lineTo x="0" y="21594"/>
+                    <wp:lineTo x="8714" y="21594"/>
+                    <wp:lineTo x="8714" y="18111"/>
+                    <wp:lineTo x="21500" y="16892"/>
+                    <wp:lineTo x="21500" y="0"/>
+                    <wp:lineTo x="0" y="0"/>
+                  </wp:wrapPolygon>
+                </wp:wrapTight>
+                <wp:docPr id="2" name="Gruppieren 2"/>
+                <wp:cNvGraphicFramePr/>
+                <a:graphic xmlns:a="http://schemas.openxmlformats.org/drawingml/2006/main">
+                  <a:graphicData uri="http://schemas.microsoft.com/office/word/2010/wordprocessingGroup">
+                    <wpg:wgp>
+                      <wpg:cNvGrpSpPr/>
+                      <wpg:grpSpPr>
+                        <a:xfrm>
+                          <a:off x="0" y="0"/>
+                          <a:ext cx="5760720" cy="4725670"/>
+                          <a:chOff x="0" y="0"/>
+                          <a:chExt cx="5760720" cy="4725670"/>
+                        </a:xfrm>
+                      </wpg:grpSpPr>
+                      <wps:wsp>
+                        <wps:cNvPr id="217" name="Textfeld 2"/>
+                        <wps:cNvSpPr txBox="1">
+                          <a:spLocks noChangeArrowheads="1"/>
+                        </wps:cNvSpPr>
+                        <wps:spPr bwMode="auto">
+                          <a:xfrm>
+                            <a:off x="0" y="3790950"/>
+                            <a:ext cx="2281555" cy="934720"/>
+                          </a:xfrm>
+                          <a:prstGeom prst="rect">
+                            <a:avLst/>
+                          </a:prstGeom>
+                          <a:solidFill>
+                            <a:srgbClr val="FFFFFF"/>
+                          </a:solidFill>
+                          <a:ln w="9525">
+                            <a:solidFill>
+                              <a:srgbClr val="000000"/>
+                            </a:solidFill>
+                            <a:miter lim="800000"/>
+                            <a:headEnd/>
+                            <a:tailEnd/>
+                          </a:ln>
+                        </wps:spPr>
+                        <wps:txbx>
+                          <w:txbxContent>
+                            <w:p>
+                              <w:r>
+                                <w:fldChar w:fldCharType="begin"/>
+                              </w:r>
+                              <w:r>
+                                <w:instrText xml:space="preserve"> HYPERLINK "http://www.google.de" </w:instrText>
+                              </w:r>
+                              <w:r>
+                                <w:fldChar w:fldCharType="separate"/>
+                              </w:r>
+                              <w:proofErr w:type="spellStart"/>
+                              <w:r>
+                                <w:rPr>
+                                  <w:rStyle w:val="Hyperlink"/>
+                                </w:rPr>
+                                <w:t>Yoyoyoy</w:t>
+                              </w:r>
+                              <w:proofErr w:type="spellEnd"/>
+                              <w:r>
+                                <w:fldChar w:fldCharType="end"/>
+                              </w:r>
+                              <w:r>
+                                <w:t>, das ist ein Test!!!!</w:t>
+                              </w:r>
+                            </w:p>
+                            <w:p>
+                              <w:r>
+                                <w:t xml:space="preserve">Nimm mich </w:t>
+                              </w:r>
+                              <w:hyperlink r:id="rId5" w:history="1">
+                                <w:r>
+                                  <w:rPr>
+                                    <w:rStyle w:val="Hyperlink"/>
+                                  </w:rPr>
+                                  <w:t>nicht in deine Auswertung</w:t>
+                                </w:r>
+                              </w:hyperlink>
+                              <w:r>
+                                <w:t xml:space="preserve"> rein!!</w:t>
+                              </w:r>
+                            </w:p>
+                          </w:txbxContent>
+                        </wps:txbx>
+                        <wps:bodyPr rot="0" vert="horz" wrap="square" lIns="91440" tIns="45720" rIns="91440" bIns="45720" anchor="t" anchorCtr="0">
+                          <a:spAutoFit/>
+                        </wps:bodyPr>
+                      </wps:wsp>
+                      <pic:pic xmlns:pic="http://schemas.openxmlformats.org/drawingml/2006/picture">
+                        <pic:nvPicPr>
+                          <pic:cNvPr id="1" name="Picture 1"/>
+                          <pic:cNvPicPr>
+                            <a:picLocks noChangeAspect="1"/>
+                          </pic:cNvPicPr>
+                        </pic:nvPicPr>
+                        <pic:blipFill>
+                          <a:blip r:embed="rId6" cstate="print">
+                            <a:extLst>
+                              <a:ext uri="{28A0092B-C50C-407E-A947-70E740481C1C}">
+                                <a14:useLocalDpi xmlns:a14="http://schemas.microsoft.com/office/drawing/2010/main" val="0"/>
+                              </a:ext>
+                            </a:extLst>
+                          </a:blip>
+                          <a:stretch>
+                            <a:fillRect/>
+                          </a:stretch>
+                        </pic:blipFill>
+                        <pic:spPr>
+                          <a:xfrm>
+                            <a:off x="0" y="0"/>
+                            <a:ext cx="5760720" cy="3699510"/>
+                          </a:xfrm>
+                          <a:prstGeom prst="rect">
+                            <a:avLst/>
+                          </a:prstGeom>
+                        </pic:spPr>
+                      </pic:pic>
+                    </wpg:wgp>
+                  </a:graphicData>
+                </a:graphic>
+              </wp:anchor>
+            </w:drawing>
+          </mc:Choice>
+          <mc:Fallback>
+            <w:pict>
+              <v:group id="Gruppieren 2" o:spid="_x0000_s1026" style="position:absolute;left:0;text-align:left;margin-left:-.35pt;margin-top:58.15pt;width:453.6pt;height:372.1pt;z-index:-251656192" coordsize="57607,47256" o:gfxdata="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">
+                <v:shapetype id="_x0000_t202" coordsize="21600,21600" o:spt="202" path="m,l,21600r21600,l21600,xe">
+                  <v:stroke joinstyle="miter"/>
+                  <v:path gradientshapeok="t" o:connecttype="rect"/>
+                </v:shapetype>
+                <v:shape id="Textfeld 2" o:spid="_x0000_s1027" type="#_x0000_t202" style="position:absolute;top:37909;width:22815;height:9347;visibility:visible;mso-wrap-style:square;v-text-anchor:top" o:gfxdata="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">
+                  <v:textbox style="mso-fit-shape-to-text:t">
+                    <w:txbxContent>
+                      <w:p>
+                        <w:r>
+                          <w:fldChar w:fldCharType="begin"/>
+                        </w:r>
+                        <w:r>
+                          <w:instrText xml:space="preserve"> HYPERLINK "http://www.google.de" </w:instrText>
+                        </w:r>
+                        <w:r>
+                          <w:fldChar w:fldCharType="separate"/>
+                        </w:r>
+                        <w:proofErr w:type="spellStart"/>
+                        <w:r>
+                          <w:rPr>
+                            <w:rStyle w:val="Hyperlink"/>
+                          </w:rPr>
+                          <w:t>Yoyoyoy</w:t>
+                        </w:r>
+                        <w:proofErr w:type="spellEnd"/>
+                        <w:r>
+                          <w:fldChar w:fldCharType="end"/>
+                        </w:r>
+                        <w:r>
+                          <w:t>, das ist ein Test!!!!</w:t>
+                        </w:r>
+                      </w:p>
+                      <w:p>
+                        <w:r>
+                          <w:t xml:space="preserve">Nimm mich </w:t>
+                        </w:r>
+                        <w:hyperlink r:id="rId7" w:history="1">
+                          <w:r>
+                            <w:rPr>
+                              <w:rStyle w:val="Hyperlink"/>
+                            </w:rPr>
+                            <w:t>nicht in deine Auswertung</w:t>
+                          </w:r>
+                        </w:hyperlink>
+                        <w:r>
+                          <w:t xml:space="preserve"> rein!!</w:t>
+                        </w:r>
+                      </w:p>
+                    </w:txbxContent>
+                  </v:textbox>
+                </v:shape>
+                <v:shapetype id="_x0000_t75" coordsize="21600,21600" o:spt="75" o:preferrelative="t" path="m@4@5l@4@11@9@11@9@5xe" filled="f" stroked="f">
+                  <v:stroke joinstyle="miter"/>
+                  <v:formulas>
+                    <v:f eqn="if lineDrawn pixelLineWidth 0"/>
+                    <v:f eqn="sum @0 1 0"/>
+                    <v:f eqn="sum 0 0 @1"/>
+                    <v:f eqn="prod @2 1 2"/>
+                    <v:f eqn="prod @3 21600 pixelWidth"/>
+                    <v:f eqn="prod @3 21600 pixelHeight"/>
+                    <v:f eqn="sum @0 0 1"/>
+                    <v:f eqn="prod @6 1 2"/>
+                    <v:f eqn="prod @7 21600 pixelWidth"/>
+                    <v:f eqn="sum @8 21600 0"/>
+                    <v:f eqn="prod @7 21600 pixelHeight"/>
+                    <v:f eqn="sum @10 21600 0"/>
+                  </v:formulas>
+                  <v:path o:extrusionok="f" gradientshapeok="t" o:connecttype="rect"/>
+                  <o:lock v:ext="edit" aspectratio="t"/>
+                </v:shapetype>
+                <v:shape id="Picture 1" o:spid="_x0000_s1028" type="#_x0000_t75" style="position:absolute;width:57607;height:36995;visibility:visible;mso-wrap-style:square" o:gfxdata="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">
+                  <v:imagedata r:id="rId8" o:title=""/>
+                  <v:path arrowok="t"/>
+                </v:shape>
+                <w10:wrap type="tight"/>
+              </v:group>
+            </w:pict>
+          </mc:Fallback>
+        </mc:AlternateContent>
+      </w:r>
       <w:r>
         <w:rPr>
           <w:rFonts w:ascii="Narkisim" w:eastAsiaTheme="majorEastAsia" w:hAnsi="Narkisim" w:cs="Narkisim"/>
@@ -27,61 +269,21 @@
         <w:t>29 Prozent der Deutschen finden den Einsatz von Waffengewalt gegen Flüchtlinge gerechtfertigt</w:t>
       </w:r>
     </w:p>
-    <w:p>
-      <w:r>
-        <w:rPr>
-          <w:noProof/>
-          <w:lang w:eastAsia="de-DE"/>
-        </w:rPr>
-        <w:drawing>
-          <wp:inline distT="0" distB="0" distL="0" distR="0" wp14:anchorId="1C17AC8F" wp14:editId="5343B22E">
-            <wp:extent cx="5760720" cy="3699510"/>
-            <wp:effectExtent l="0" t="0" r="0" b="0"/>
-            <wp:docPr id="1" name="Picture 1"/>
-            <wp:cNvGraphicFramePr>
-              <a:graphicFrameLocks xmlns:a="http://schemas.openxmlformats.org/drawingml/2006/main" noChangeAspect="1"/>
-            </wp:cNvGraphicFramePr>
-            <a:graphic xmlns:a="http://schemas.openxmlformats.org/drawingml/2006/main">
-              <a:graphicData uri="http://schemas.openxmlformats.org/drawingml/2006/picture">
-                <pic:pic xmlns:pic="http://schemas.openxmlformats.org/drawingml/2006/picture">
-                  <pic:nvPicPr>
-                    <pic:cNvPr id="0" name="1800px-refugees-welcome-germany_web.png"/>
-                    <pic:cNvPicPr/>
-                  </pic:nvPicPr>
-                  <pic:blipFill>
-                    <a:blip r:embed="rId5" cstate="print">
-                      <a:extLst>
-                        <a:ext uri="{28A0092B-C50C-407E-A947-70E740481C1C}">
-                          <a14:useLocalDpi xmlns:a14="http://schemas.microsoft.com/office/drawing/2010/main" val="0"/>
-                        </a:ext>
-                      </a:extLst>
-                    </a:blip>
-                    <a:stretch>
-                      <a:fillRect/>
-                    </a:stretch>
-                  </pic:blipFill>
-                  <pic:spPr>
-                    <a:xfrm>
-                      <a:off x="0" y="0"/>
-                      <a:ext cx="5760720" cy="3699510"/>
-                    </a:xfrm>
-                    <a:prstGeom prst="rect">
-                      <a:avLst/>
-                    </a:prstGeom>
-                  </pic:spPr>
-                </pic:pic>
-              </a:graphicData>
-            </a:graphic>
-          </wp:inline>
-        </w:drawing>
-      </w:r>
-    </w:p>
+    <w:p/>
     <w:p>
       <w:r>
         <w:rPr>
           <w:b/>
         </w:rPr>
-        <w:t>Laut einer Umfrage finden es 29 Prozent der Befragten gerechtfertigt, mit Waffengewalt gegen Flüchtlinge an deutschen Grenzen vorzugehen.</w:t>
+        <w:t xml:space="preserve">Laut einer Umfrage finden es 29 Prozent der Befragten gerechtfertigt, mit Waffengewalt gegen Flüchtlinge an </w:t>
+      </w:r>
+      <w:bookmarkStart w:id="0" w:name="_GoBack"/>
+      <w:bookmarkEnd w:id="0"/>
+      <w:r>
+        <w:rPr>
+          <w:b/>
+        </w:rPr>
+        <w:t>deutschen Grenzen vorzugehen.</w:t>
       </w:r>
       <w:r>
         <w:t xml:space="preserve"> </w:t>
@@ -94,7 +296,7 @@
       </w:r>
     </w:p>
     <w:p>
-      <w:hyperlink r:id="rId6" w:history="1">
+      <w:hyperlink r:id="rId9" w:history="1">
         <w:r>
           <w:rPr>
             <w:rStyle w:val="Hyperlink"/>
@@ -136,7 +338,7 @@
       <w:r>
         <w:t xml:space="preserve"> (AfD). In einem </w:t>
       </w:r>
-      <w:hyperlink r:id="rId7" w:history="1">
+      <w:hyperlink r:id="rId10" w:history="1">
         <w:r>
           <w:rPr>
             <w:rStyle w:val="Hyperlink"/>
@@ -150,11 +352,8 @@
     </w:p>
     <w:p>
       <w:r>
-        <w:t xml:space="preserve">Die AfD-Vize und Mitglied des Europäischen Parlaments, Adlige und Enkelin von Adolf Hitlers Reichsfinanzministers Beatrix von Storch hat die verächtliche Forderung ihrer Parteifreundin mit Inhalt </w:t>
-      </w:r>
-      <w:r>
         <w:lastRenderedPageBreak/>
-        <w:t>gefüllt: Als sie auf facebook gefragt wurde, ob ihre Partei Frauen und Kindern tatsächlich mit Waffengewalt am Grenzübertritt hindern wolle, antwortete von Storch mit einem simplen und doch so vielsagenden „Ja.“</w:t>
+        <w:t>Die AfD-Vize und Mitglied des Europäischen Parlaments, Adlige und Enkelin von Adolf Hitlers Reichsfinanzministers Beatrix von Storch hat die verächtliche Forderung ihrer Parteifreundin mit Inhalt gefüllt: Als sie auf facebook gefragt wurde, ob ihre Partei Frauen und Kindern tatsächlich mit Waffengewalt am Grenzübertritt hindern wolle, antwortete von Storch mit einem simplen und doch so vielsagenden „Ja.“</w:t>
       </w:r>
     </w:p>
     <w:p>
@@ -176,7 +375,7 @@
       <w:r>
         <w:t xml:space="preserve">In synergetischem Wechselspiel mit dem Rassismus einer aufstrebenden Pegida-Bewegung konnte die AfD </w:t>
       </w:r>
-      <w:hyperlink r:id="rId8" w:history="1">
+      <w:hyperlink r:id="rId11" w:history="1">
         <w:r>
           <w:rPr>
             <w:rStyle w:val="Hyperlink"/>
@@ -187,7 +386,7 @@
       <w:r>
         <w:t xml:space="preserve"> </w:t>
       </w:r>
-      <w:hyperlink r:id="rId9" w:history="1">
+      <w:hyperlink r:id="rId12" w:history="1">
         <w:r>
           <w:rPr>
             <w:rStyle w:val="Hyperlink"/>
@@ -195,8 +394,6 @@
           <w:t>sowohl</w:t>
         </w:r>
       </w:hyperlink>
-      <w:bookmarkStart w:id="0" w:name="_GoBack"/>
-      <w:bookmarkEnd w:id="0"/>
       <w:r>
         <w:t xml:space="preserve"> die Grünen als auch die Linke überholen und ist nun die drittstärkste Kraft im Land; gerade einmal 10 Prozentpunkte hinter den „Sozialdemokraten“. </w:t>
       </w:r>

</xml_diff>